<commit_message>
fixed images for lab08
</commit_message>
<xml_diff>
--- a/lab08/report/report_lab08.docx
+++ b/lab08/report/report_lab08.docx
@@ -261,7 +261,7 @@
     </w:p>
     <w:bookmarkEnd w:id="22"/>
     <w:bookmarkEnd w:id="23"/>
-    <w:bookmarkStart w:id="63" w:name="выполнение-лабораторной-работы"/>
+    <w:bookmarkStart w:id="64" w:name="выполнение-лабораторной-работы"/>
     <w:p>
       <w:pPr>
         <w:pStyle w:val="Heading1"/>
@@ -515,7 +515,7 @@
     </w:p>
     <w:bookmarkEnd w:id="37"/>
     <w:bookmarkEnd w:id="38"/>
-    <w:bookmarkStart w:id="42" w:name="Xed3067024dd17f2dfd11f09bcc9d450b5dea4c0"/>
+    <w:bookmarkStart w:id="43" w:name="Xed3067024dd17f2dfd11f09bcc9d450b5dea4c0"/>
     <w:p>
       <w:pPr>
         <w:pStyle w:val="Heading2"/>
@@ -533,7 +533,7 @@
         <w:t xml:space="preserve">Алгоритм 3. Умножение неотрицательных целых чисел столбиком. Реализация</w:t>
       </w:r>
     </w:p>
-    <w:bookmarkStart w:id="41" w:name="fig:004"/>
+    <w:bookmarkStart w:id="42" w:name="fig:004"/>
     <w:p>
       <w:pPr>
         <w:pStyle w:val="CaptionedFigure"/>
@@ -541,96 +541,20 @@
       <w:r>
         <w:drawing>
           <wp:inline>
-            <wp:extent cx="2667000" cy="2624762"/>
+            <wp:extent cx="2667000" cy="2944935"/>
             <wp:effectExtent b="0" l="0" r="0" t="0"/>
-            <wp:docPr descr="Figure 4: Алгоритм 3. Умножение неотрицательных целых чисел столбиком" title="" id="39" name="Picture"/>
+            <wp:docPr descr="Figure 4: Алгоритм 3. Умножение неотрицательных целых чисел столбиком" title="" id="40" name="Picture"/>
             <a:graphic>
               <a:graphicData uri="http://schemas.openxmlformats.org/drawingml/2006/picture">
                 <pic:pic>
                   <pic:nvPicPr>
-                    <pic:cNvPr descr="images/3.jpg" id="40" name="Picture"/>
+                    <pic:cNvPr descr="images/4.jpg" id="41" name="Picture"/>
                     <pic:cNvPicPr>
                       <a:picLocks noChangeArrowheads="1" noChangeAspect="1"/>
                     </pic:cNvPicPr>
                   </pic:nvPicPr>
                   <pic:blipFill>
-                    <a:blip r:embed="rId34"/>
-                    <a:stretch>
-                      <a:fillRect/>
-                    </a:stretch>
-                  </pic:blipFill>
-                  <pic:spPr bwMode="auto">
-                    <a:xfrm>
-                      <a:off x="0" y="0"/>
-                      <a:ext cx="2667000" cy="2624762"/>
-                    </a:xfrm>
-                    <a:prstGeom prst="rect">
-                      <a:avLst/>
-                    </a:prstGeom>
-                    <a:noFill/>
-                    <a:ln w="9525">
-                      <a:noFill/>
-                      <a:headEnd/>
-                      <a:tailEnd/>
-                    </a:ln>
-                  </pic:spPr>
-                </pic:pic>
-              </a:graphicData>
-            </a:graphic>
-          </wp:inline>
-        </w:drawing>
-      </w:r>
-    </w:p>
-    <w:p>
-      <w:pPr>
-        <w:pStyle w:val="ImageCaption"/>
-      </w:pPr>
-      <w:r>
-        <w:t xml:space="preserve">Figure 4: Алгоритм 3. Умножение неотрицательных целых чисел столбиком</w:t>
-      </w:r>
-    </w:p>
-    <w:bookmarkEnd w:id="41"/>
-    <w:bookmarkEnd w:id="42"/>
-    <w:bookmarkStart w:id="47" w:name="алгоритм-4.-быстрый-столбик.-реализация"/>
-    <w:p>
-      <w:pPr>
-        <w:pStyle w:val="Heading2"/>
-      </w:pPr>
-      <w:r>
-        <w:rPr>
-          <w:rStyle w:val="SectionNumber"/>
-        </w:rPr>
-        <w:t xml:space="preserve">4.5</w:t>
-      </w:r>
-      <w:r>
-        <w:tab/>
-      </w:r>
-      <w:r>
-        <w:t xml:space="preserve">Алгоритм 4. Быстрый столбик. Реализация</w:t>
-      </w:r>
-    </w:p>
-    <w:bookmarkStart w:id="46" w:name="fig:005"/>
-    <w:p>
-      <w:pPr>
-        <w:pStyle w:val="CaptionedFigure"/>
-      </w:pPr>
-      <w:r>
-        <w:drawing>
-          <wp:inline>
-            <wp:extent cx="2667000" cy="2944935"/>
-            <wp:effectExtent b="0" l="0" r="0" t="0"/>
-            <wp:docPr descr="Figure 5: Алгоритм 4. Быстрый столбик" title="" id="44" name="Picture"/>
-            <a:graphic>
-              <a:graphicData uri="http://schemas.openxmlformats.org/drawingml/2006/picture">
-                <pic:pic>
-                  <pic:nvPicPr>
-                    <pic:cNvPr descr="images/4.jpg" id="45" name="Picture"/>
-                    <pic:cNvPicPr>
-                      <a:picLocks noChangeArrowheads="1" noChangeAspect="1"/>
-                    </pic:cNvPicPr>
-                  </pic:nvPicPr>
-                  <pic:blipFill>
-                    <a:blip r:embed="rId43"/>
+                    <a:blip r:embed="rId39"/>
                     <a:stretch>
                       <a:fillRect/>
                     </a:stretch>
@@ -662,12 +586,12 @@
         <w:pStyle w:val="ImageCaption"/>
       </w:pPr>
       <w:r>
-        <w:t xml:space="preserve">Figure 5: Алгоритм 4. Быстрый столбик</w:t>
-      </w:r>
-    </w:p>
-    <w:bookmarkEnd w:id="46"/>
-    <w:bookmarkEnd w:id="47"/>
-    <w:bookmarkStart w:id="52" w:name="X3d98d1868c7502b0afce8820a621be86d5d88d5"/>
+        <w:t xml:space="preserve">Figure 4: Алгоритм 3. Умножение неотрицательных целых чисел столбиком</w:t>
+      </w:r>
+    </w:p>
+    <w:bookmarkEnd w:id="42"/>
+    <w:bookmarkEnd w:id="43"/>
+    <w:bookmarkStart w:id="48" w:name="алгоритм-4.-быстрый-столбик.-реализация"/>
     <w:p>
       <w:pPr>
         <w:pStyle w:val="Heading2"/>
@@ -676,16 +600,16 @@
         <w:rPr>
           <w:rStyle w:val="SectionNumber"/>
         </w:rPr>
-        <w:t xml:space="preserve">4.6</w:t>
+        <w:t xml:space="preserve">4.5</w:t>
       </w:r>
       <w:r>
         <w:tab/>
       </w:r>
       <w:r>
-        <w:t xml:space="preserve">Алгоритм 5. Деление многоразрядных целых чисел. Реализация</w:t>
-      </w:r>
-    </w:p>
-    <w:bookmarkStart w:id="51" w:name="fig:006"/>
+        <w:t xml:space="preserve">Алгоритм 4. Быстрый столбик. Реализация</w:t>
+      </w:r>
+    </w:p>
+    <w:bookmarkStart w:id="47" w:name="fig:005"/>
     <w:p>
       <w:pPr>
         <w:pStyle w:val="CaptionedFigure"/>
@@ -693,20 +617,96 @@
       <w:r>
         <w:drawing>
           <wp:inline>
-            <wp:extent cx="2667000" cy="2135683"/>
+            <wp:extent cx="2667000" cy="2765322"/>
             <wp:effectExtent b="0" l="0" r="0" t="0"/>
-            <wp:docPr descr="Figure 6: Алгоритм 5. Деление многоразрядных целых чисел" title="" id="49" name="Picture"/>
+            <wp:docPr descr="Figure 5: Алгоритм 4. Быстрый столбик" title="" id="45" name="Picture"/>
             <a:graphic>
               <a:graphicData uri="http://schemas.openxmlformats.org/drawingml/2006/picture">
                 <pic:pic>
                   <pic:nvPicPr>
-                    <pic:cNvPr descr="images/6.jpg" id="50" name="Picture"/>
+                    <pic:cNvPr descr="images/5.jpg" id="46" name="Picture"/>
                     <pic:cNvPicPr>
                       <a:picLocks noChangeArrowheads="1" noChangeAspect="1"/>
                     </pic:cNvPicPr>
                   </pic:nvPicPr>
                   <pic:blipFill>
-                    <a:blip r:embed="rId48"/>
+                    <a:blip r:embed="rId44"/>
+                    <a:stretch>
+                      <a:fillRect/>
+                    </a:stretch>
+                  </pic:blipFill>
+                  <pic:spPr bwMode="auto">
+                    <a:xfrm>
+                      <a:off x="0" y="0"/>
+                      <a:ext cx="2667000" cy="2765322"/>
+                    </a:xfrm>
+                    <a:prstGeom prst="rect">
+                      <a:avLst/>
+                    </a:prstGeom>
+                    <a:noFill/>
+                    <a:ln w="9525">
+                      <a:noFill/>
+                      <a:headEnd/>
+                      <a:tailEnd/>
+                    </a:ln>
+                  </pic:spPr>
+                </pic:pic>
+              </a:graphicData>
+            </a:graphic>
+          </wp:inline>
+        </w:drawing>
+      </w:r>
+    </w:p>
+    <w:p>
+      <w:pPr>
+        <w:pStyle w:val="ImageCaption"/>
+      </w:pPr>
+      <w:r>
+        <w:t xml:space="preserve">Figure 5: Алгоритм 4. Быстрый столбик</w:t>
+      </w:r>
+    </w:p>
+    <w:bookmarkEnd w:id="47"/>
+    <w:bookmarkEnd w:id="48"/>
+    <w:bookmarkStart w:id="53" w:name="X3d98d1868c7502b0afce8820a621be86d5d88d5"/>
+    <w:p>
+      <w:pPr>
+        <w:pStyle w:val="Heading2"/>
+      </w:pPr>
+      <w:r>
+        <w:rPr>
+          <w:rStyle w:val="SectionNumber"/>
+        </w:rPr>
+        <w:t xml:space="preserve">4.6</w:t>
+      </w:r>
+      <w:r>
+        <w:tab/>
+      </w:r>
+      <w:r>
+        <w:t xml:space="preserve">Алгоритм 5. Деление многоразрядных целых чисел. Реализация</w:t>
+      </w:r>
+    </w:p>
+    <w:bookmarkStart w:id="52" w:name="fig:006"/>
+    <w:p>
+      <w:pPr>
+        <w:pStyle w:val="CaptionedFigure"/>
+      </w:pPr>
+      <w:r>
+        <w:drawing>
+          <wp:inline>
+            <wp:extent cx="2667000" cy="2135683"/>
+            <wp:effectExtent b="0" l="0" r="0" t="0"/>
+            <wp:docPr descr="Figure 6: Алгоритм 5. Деление многоразрядных целых чисел" title="" id="50" name="Picture"/>
+            <a:graphic>
+              <a:graphicData uri="http://schemas.openxmlformats.org/drawingml/2006/picture">
+                <pic:pic>
+                  <pic:nvPicPr>
+                    <pic:cNvPr descr="images/6.jpg" id="51" name="Picture"/>
+                    <pic:cNvPicPr>
+                      <a:picLocks noChangeArrowheads="1" noChangeAspect="1"/>
+                    </pic:cNvPicPr>
+                  </pic:nvPicPr>
+                  <pic:blipFill>
+                    <a:blip r:embed="rId49"/>
                     <a:stretch>
                       <a:fillRect/>
                     </a:stretch>
@@ -741,9 +741,9 @@
         <w:t xml:space="preserve">Figure 6: Алгоритм 5. Деление многоразрядных целых чисел</w:t>
       </w:r>
     </w:p>
-    <w:bookmarkEnd w:id="51"/>
     <w:bookmarkEnd w:id="52"/>
-    <w:bookmarkStart w:id="57" w:name="Xfdf0e79f42292e5ec91e71c8ebe05bea61eb8c2"/>
+    <w:bookmarkEnd w:id="53"/>
+    <w:bookmarkStart w:id="58" w:name="Xfdf0e79f42292e5ec91e71c8ebe05bea61eb8c2"/>
     <w:p>
       <w:pPr>
         <w:pStyle w:val="Heading2"/>
@@ -761,7 +761,7 @@
         <w:t xml:space="preserve">Алгоритм 5. Деление многоразрядных целых чисел. Реализация</w:t>
       </w:r>
     </w:p>
-    <w:bookmarkStart w:id="56" w:name="fig:007"/>
+    <w:bookmarkStart w:id="57" w:name="fig:007"/>
     <w:p>
       <w:pPr>
         <w:pStyle w:val="CaptionedFigure"/>
@@ -771,18 +771,18 @@
           <wp:inline>
             <wp:extent cx="4267200" cy="3698941"/>
             <wp:effectExtent b="0" l="0" r="0" t="0"/>
-            <wp:docPr descr="Figure 7: Алгоритм 5. Деление многоразрядных целых чисел" title="" id="54" name="Picture"/>
+            <wp:docPr descr="Figure 7: Алгоритм 5. Деление многоразрядных целых чисел" title="" id="55" name="Picture"/>
             <a:graphic>
               <a:graphicData uri="http://schemas.openxmlformats.org/drawingml/2006/picture">
                 <pic:pic>
                   <pic:nvPicPr>
-                    <pic:cNvPr descr="images/7.jpg" id="55" name="Picture"/>
+                    <pic:cNvPr descr="images/7.jpg" id="56" name="Picture"/>
                     <pic:cNvPicPr>
                       <a:picLocks noChangeArrowheads="1" noChangeAspect="1"/>
                     </pic:cNvPicPr>
                   </pic:nvPicPr>
                   <pic:blipFill>
-                    <a:blip r:embed="rId53"/>
+                    <a:blip r:embed="rId54"/>
                     <a:stretch>
                       <a:fillRect/>
                     </a:stretch>
@@ -817,9 +817,9 @@
         <w:t xml:space="preserve">Figure 7: Алгоритм 5. Деление многоразрядных целых чисел</w:t>
       </w:r>
     </w:p>
-    <w:bookmarkEnd w:id="56"/>
     <w:bookmarkEnd w:id="57"/>
-    <w:bookmarkStart w:id="62" w:name="X1c0b17b9d6bf28d95b493862c4acfb52deb7712"/>
+    <w:bookmarkEnd w:id="58"/>
+    <w:bookmarkStart w:id="63" w:name="X1c0b17b9d6bf28d95b493862c4acfb52deb7712"/>
     <w:p>
       <w:pPr>
         <w:pStyle w:val="Heading2"/>
@@ -837,7 +837,7 @@
         <w:t xml:space="preserve">Алгоритм 5. Деление многоразрядных целых чисел. Результат</w:t>
       </w:r>
     </w:p>
-    <w:bookmarkStart w:id="61" w:name="fig:008"/>
+    <w:bookmarkStart w:id="62" w:name="fig:008"/>
     <w:p>
       <w:pPr>
         <w:pStyle w:val="CaptionedFigure"/>
@@ -847,18 +847,18 @@
           <wp:inline>
             <wp:extent cx="2133600" cy="3155576"/>
             <wp:effectExtent b="0" l="0" r="0" t="0"/>
-            <wp:docPr descr="Figure 8: Алгоритм 5. Деление многоразрядных целых чисел" title="" id="59" name="Picture"/>
+            <wp:docPr descr="Figure 8: Алгоритм 5. Деление многоразрядных целых чисел" title="" id="60" name="Picture"/>
             <a:graphic>
               <a:graphicData uri="http://schemas.openxmlformats.org/drawingml/2006/picture">
                 <pic:pic>
                   <pic:nvPicPr>
-                    <pic:cNvPr descr="images/8.jpg" id="60" name="Picture"/>
+                    <pic:cNvPr descr="images/8.jpg" id="61" name="Picture"/>
                     <pic:cNvPicPr>
                       <a:picLocks noChangeArrowheads="1" noChangeAspect="1"/>
                     </pic:cNvPicPr>
                   </pic:nvPicPr>
                   <pic:blipFill>
-                    <a:blip r:embed="rId58"/>
+                    <a:blip r:embed="rId59"/>
                     <a:stretch>
                       <a:fillRect/>
                     </a:stretch>
@@ -893,10 +893,10 @@
         <w:t xml:space="preserve">Figure 8: Алгоритм 5. Деление многоразрядных целых чисел</w:t>
       </w:r>
     </w:p>
-    <w:bookmarkEnd w:id="61"/>
     <w:bookmarkEnd w:id="62"/>
     <w:bookmarkEnd w:id="63"/>
-    <w:bookmarkStart w:id="64" w:name="выводы"/>
+    <w:bookmarkEnd w:id="64"/>
+    <w:bookmarkStart w:id="65" w:name="выводы"/>
     <w:p>
       <w:pPr>
         <w:pStyle w:val="Heading1"/>
@@ -922,8 +922,8 @@
         <w:t xml:space="preserve">Таким образом, была достигнута цель, поставленная в начале лабораторной работы: в результате выполнения данной лабораторной работы нам удалось осуществить программно алгоритмы, рассмотренные в описании к лабораторной работе, а также мы осуществили программно данные алгоритмы.</w:t>
       </w:r>
     </w:p>
-    <w:bookmarkEnd w:id="64"/>
-    <w:bookmarkStart w:id="65" w:name="список-литературы"/>
+    <w:bookmarkEnd w:id="65"/>
+    <w:bookmarkStart w:id="66" w:name="список-литературы"/>
     <w:p>
       <w:pPr>
         <w:pStyle w:val="Heading1"/>
@@ -953,7 +953,7 @@
         <w:t xml:space="preserve">Методические материалы курса</w:t>
       </w:r>
     </w:p>
-    <w:bookmarkEnd w:id="65"/>
+    <w:bookmarkEnd w:id="66"/>
     <w:sectPr/>
   </w:body>
 </w:document>

</xml_diff>